<commit_message>
Empaquetado CFA Y MATERIAL
</commit_message>
<xml_diff>
--- a/fuentes/CFA1_41730056__DU.docx
+++ b/fuentes/CFA1_41730056__DU.docx
@@ -95,7 +95,7 @@
               </wp:anchor>
             </w:drawing>
           </mc:Choice>
-          <mc:Fallback xmlns:oel="http://schemas.microsoft.com/office/2019/extlst" xmlns:w16du="http://schemas.microsoft.com/office/word/2023/wordml/word16du" xmlns:w16sdtfl="http://schemas.microsoft.com/office/word/2024/wordml/sdtformatlock">
+          <mc:Fallback xmlns:w16sdtfl="http://schemas.microsoft.com/office/word/2024/wordml/sdtformatlock" xmlns:w16du="http://schemas.microsoft.com/office/word/2023/wordml/word16du" xmlns:oel="http://schemas.microsoft.com/office/2019/extlst">
             <w:pict>
               <v:rect w14:anchorId="46EF8E65" id="Rectángulo 3" o:spid="_x0000_s1026" alt="&quot;&quot;" style="position:absolute;margin-left:0;margin-top:31.3pt;width:616.85pt;height:192.75pt;z-index:-251655168;visibility:visible;mso-wrap-style:square;mso-width-percent:0;mso-height-percent:0;mso-wrap-distance-left:9pt;mso-wrap-distance-top:0;mso-wrap-distance-right:9pt;mso-wrap-distance-bottom:0;mso-position-horizontal:left;mso-position-horizontal-relative:page;mso-position-vertical:absolute;mso-position-vertical-relative:text;mso-width-percent:0;mso-height-percent:0;mso-width-relative:margin;mso-height-relative:margin;v-text-anchor:middle" o:gfxdata="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" fillcolor="#00314d" stroked="f" strokeweight="1pt">
                 <w10:wrap anchorx="page"/>
@@ -567,7 +567,7 @@
           <w:r>
             <w:fldChar w:fldCharType="separate"/>
           </w:r>
-          <w:hyperlink w:anchor="_Toc222146489" w:history="1">
+          <w:hyperlink w:anchor="_Toc222816031" w:history="1">
             <w:r>
               <w:rPr>
                 <w:rStyle w:val="Hipervnculo"/>
@@ -594,7 +594,7 @@
                 <w:noProof/>
                 <w:webHidden/>
               </w:rPr>
-              <w:instrText xml:space="preserve"> PAGEREF _Toc222146489 \h </w:instrText>
+              <w:instrText xml:space="preserve"> PAGEREF _Toc222816031 \h </w:instrText>
             </w:r>
             <w:r>
               <w:rPr>
@@ -641,7 +641,7 @@
               <w14:ligatures w14:val="none"/>
             </w:rPr>
           </w:pPr>
-          <w:hyperlink w:anchor="_Toc222146490" w:history="1">
+          <w:hyperlink w:anchor="_Toc222816032" w:history="1">
             <w:r>
               <w:rPr>
                 <w:rStyle w:val="Hipervnculo"/>
@@ -686,7 +686,7 @@
                 <w:noProof/>
                 <w:webHidden/>
               </w:rPr>
-              <w:instrText xml:space="preserve"> PAGEREF _Toc222146490 \h </w:instrText>
+              <w:instrText xml:space="preserve"> PAGEREF _Toc222816032 \h </w:instrText>
             </w:r>
             <w:r>
               <w:rPr>
@@ -729,7 +729,7 @@
               <w14:ligatures w14:val="none"/>
             </w:rPr>
           </w:pPr>
-          <w:hyperlink w:anchor="_Toc222146491" w:history="1">
+          <w:hyperlink w:anchor="_Toc222816033" w:history="1">
             <w:r>
               <w:rPr>
                 <w:rStyle w:val="Hipervnculo"/>
@@ -774,7 +774,7 @@
                 <w:noProof/>
                 <w:webHidden/>
               </w:rPr>
-              <w:instrText xml:space="preserve"> PAGEREF _Toc222146491 \h </w:instrText>
+              <w:instrText xml:space="preserve"> PAGEREF _Toc222816033 \h </w:instrText>
             </w:r>
             <w:r>
               <w:rPr>
@@ -817,7 +817,7 @@
               <w14:ligatures w14:val="none"/>
             </w:rPr>
           </w:pPr>
-          <w:hyperlink w:anchor="_Toc222146492" w:history="1">
+          <w:hyperlink w:anchor="_Toc222816034" w:history="1">
             <w:r>
               <w:rPr>
                 <w:rStyle w:val="Hipervnculo"/>
@@ -862,7 +862,7 @@
                 <w:noProof/>
                 <w:webHidden/>
               </w:rPr>
-              <w:instrText xml:space="preserve"> PAGEREF _Toc222146492 \h </w:instrText>
+              <w:instrText xml:space="preserve"> PAGEREF _Toc222816034 \h </w:instrText>
             </w:r>
             <w:r>
               <w:rPr>
@@ -909,7 +909,7 @@
               <w14:ligatures w14:val="none"/>
             </w:rPr>
           </w:pPr>
-          <w:hyperlink w:anchor="_Toc222146493" w:history="1">
+          <w:hyperlink w:anchor="_Toc222816035" w:history="1">
             <w:r>
               <w:rPr>
                 <w:rStyle w:val="Hipervnculo"/>
@@ -954,7 +954,7 @@
                 <w:noProof/>
                 <w:webHidden/>
               </w:rPr>
-              <w:instrText xml:space="preserve"> PAGEREF _Toc222146493 \h </w:instrText>
+              <w:instrText xml:space="preserve"> PAGEREF _Toc222816035 \h </w:instrText>
             </w:r>
             <w:r>
               <w:rPr>
@@ -997,7 +997,7 @@
               <w14:ligatures w14:val="none"/>
             </w:rPr>
           </w:pPr>
-          <w:hyperlink w:anchor="_Toc222146494" w:history="1">
+          <w:hyperlink w:anchor="_Toc222816036" w:history="1">
             <w:r>
               <w:rPr>
                 <w:rStyle w:val="Hipervnculo"/>
@@ -1042,7 +1042,7 @@
                 <w:noProof/>
                 <w:webHidden/>
               </w:rPr>
-              <w:instrText xml:space="preserve"> PAGEREF _Toc222146494 \h </w:instrText>
+              <w:instrText xml:space="preserve"> PAGEREF _Toc222816036 \h </w:instrText>
             </w:r>
             <w:r>
               <w:rPr>
@@ -1085,7 +1085,7 @@
               <w14:ligatures w14:val="none"/>
             </w:rPr>
           </w:pPr>
-          <w:hyperlink w:anchor="_Toc222146495" w:history="1">
+          <w:hyperlink w:anchor="_Toc222816037" w:history="1">
             <w:r>
               <w:rPr>
                 <w:rStyle w:val="Hipervnculo"/>
@@ -1130,7 +1130,7 @@
                 <w:noProof/>
                 <w:webHidden/>
               </w:rPr>
-              <w:instrText xml:space="preserve"> PAGEREF _Toc222146495 \h </w:instrText>
+              <w:instrText xml:space="preserve"> PAGEREF _Toc222816037 \h </w:instrText>
             </w:r>
             <w:r>
               <w:rPr>
@@ -1173,7 +1173,7 @@
               <w14:ligatures w14:val="none"/>
             </w:rPr>
           </w:pPr>
-          <w:hyperlink w:anchor="_Toc222146496" w:history="1">
+          <w:hyperlink w:anchor="_Toc222816038" w:history="1">
             <w:r>
               <w:rPr>
                 <w:rStyle w:val="Hipervnculo"/>
@@ -1218,7 +1218,7 @@
                 <w:noProof/>
                 <w:webHidden/>
               </w:rPr>
-              <w:instrText xml:space="preserve"> PAGEREF _Toc222146496 \h </w:instrText>
+              <w:instrText xml:space="preserve"> PAGEREF _Toc222816038 \h </w:instrText>
             </w:r>
             <w:r>
               <w:rPr>
@@ -1261,7 +1261,7 @@
               <w14:ligatures w14:val="none"/>
             </w:rPr>
           </w:pPr>
-          <w:hyperlink w:anchor="_Toc222146497" w:history="1">
+          <w:hyperlink w:anchor="_Toc222816039" w:history="1">
             <w:r>
               <w:rPr>
                 <w:rStyle w:val="Hipervnculo"/>
@@ -1306,7 +1306,7 @@
                 <w:noProof/>
                 <w:webHidden/>
               </w:rPr>
-              <w:instrText xml:space="preserve"> PAGEREF _Toc222146497 \h </w:instrText>
+              <w:instrText xml:space="preserve"> PAGEREF _Toc222816039 \h </w:instrText>
             </w:r>
             <w:r>
               <w:rPr>
@@ -1353,7 +1353,7 @@
               <w14:ligatures w14:val="none"/>
             </w:rPr>
           </w:pPr>
-          <w:hyperlink w:anchor="_Toc222146498" w:history="1">
+          <w:hyperlink w:anchor="_Toc222816040" w:history="1">
             <w:r>
               <w:rPr>
                 <w:rStyle w:val="Hipervnculo"/>
@@ -1398,7 +1398,7 @@
                 <w:noProof/>
                 <w:webHidden/>
               </w:rPr>
-              <w:instrText xml:space="preserve"> PAGEREF _Toc222146498 \h </w:instrText>
+              <w:instrText xml:space="preserve"> PAGEREF _Toc222816040 \h </w:instrText>
             </w:r>
             <w:r>
               <w:rPr>
@@ -1441,7 +1441,7 @@
               <w14:ligatures w14:val="none"/>
             </w:rPr>
           </w:pPr>
-          <w:hyperlink w:anchor="_Toc222146499" w:history="1">
+          <w:hyperlink w:anchor="_Toc222816041" w:history="1">
             <w:r>
               <w:rPr>
                 <w:rStyle w:val="Hipervnculo"/>
@@ -1486,7 +1486,7 @@
                 <w:noProof/>
                 <w:webHidden/>
               </w:rPr>
-              <w:instrText xml:space="preserve"> PAGEREF _Toc222146499 \h </w:instrText>
+              <w:instrText xml:space="preserve"> PAGEREF _Toc222816041 \h </w:instrText>
             </w:r>
             <w:r>
               <w:rPr>
@@ -1529,7 +1529,7 @@
               <w14:ligatures w14:val="none"/>
             </w:rPr>
           </w:pPr>
-          <w:hyperlink w:anchor="_Toc222146500" w:history="1">
+          <w:hyperlink w:anchor="_Toc222816042" w:history="1">
             <w:r>
               <w:rPr>
                 <w:rStyle w:val="Hipervnculo"/>
@@ -1574,7 +1574,7 @@
                 <w:noProof/>
                 <w:webHidden/>
               </w:rPr>
-              <w:instrText xml:space="preserve"> PAGEREF _Toc222146500 \h </w:instrText>
+              <w:instrText xml:space="preserve"> PAGEREF _Toc222816042 \h </w:instrText>
             </w:r>
             <w:r>
               <w:rPr>
@@ -1617,7 +1617,7 @@
               <w14:ligatures w14:val="none"/>
             </w:rPr>
           </w:pPr>
-          <w:hyperlink w:anchor="_Toc222146501" w:history="1">
+          <w:hyperlink w:anchor="_Toc222816043" w:history="1">
             <w:r>
               <w:rPr>
                 <w:rStyle w:val="Hipervnculo"/>
@@ -1662,7 +1662,7 @@
                 <w:noProof/>
                 <w:webHidden/>
               </w:rPr>
-              <w:instrText xml:space="preserve"> PAGEREF _Toc222146501 \h </w:instrText>
+              <w:instrText xml:space="preserve"> PAGEREF _Toc222816043 \h </w:instrText>
             </w:r>
             <w:r>
               <w:rPr>
@@ -1709,7 +1709,7 @@
               <w14:ligatures w14:val="none"/>
             </w:rPr>
           </w:pPr>
-          <w:hyperlink w:anchor="_Toc222146502" w:history="1">
+          <w:hyperlink w:anchor="_Toc222816044" w:history="1">
             <w:r>
               <w:rPr>
                 <w:rStyle w:val="Hipervnculo"/>
@@ -1754,7 +1754,7 @@
                 <w:noProof/>
                 <w:webHidden/>
               </w:rPr>
-              <w:instrText xml:space="preserve"> PAGEREF _Toc222146502 \h </w:instrText>
+              <w:instrText xml:space="preserve"> PAGEREF _Toc222816044 \h </w:instrText>
             </w:r>
             <w:r>
               <w:rPr>
@@ -1797,7 +1797,7 @@
               <w14:ligatures w14:val="none"/>
             </w:rPr>
           </w:pPr>
-          <w:hyperlink w:anchor="_Toc222146503" w:history="1">
+          <w:hyperlink w:anchor="_Toc222816045" w:history="1">
             <w:r>
               <w:rPr>
                 <w:rStyle w:val="Hipervnculo"/>
@@ -1842,7 +1842,7 @@
                 <w:noProof/>
                 <w:webHidden/>
               </w:rPr>
-              <w:instrText xml:space="preserve"> PAGEREF _Toc222146503 \h </w:instrText>
+              <w:instrText xml:space="preserve"> PAGEREF _Toc222816045 \h </w:instrText>
             </w:r>
             <w:r>
               <w:rPr>
@@ -1885,7 +1885,7 @@
               <w14:ligatures w14:val="none"/>
             </w:rPr>
           </w:pPr>
-          <w:hyperlink w:anchor="_Toc222146504" w:history="1">
+          <w:hyperlink w:anchor="_Toc222816046" w:history="1">
             <w:r>
               <w:rPr>
                 <w:rStyle w:val="Hipervnculo"/>
@@ -1930,7 +1930,7 @@
                 <w:noProof/>
                 <w:webHidden/>
               </w:rPr>
-              <w:instrText xml:space="preserve"> PAGEREF _Toc222146504 \h </w:instrText>
+              <w:instrText xml:space="preserve"> PAGEREF _Toc222816046 \h </w:instrText>
             </w:r>
             <w:r>
               <w:rPr>
@@ -1976,7 +1976,7 @@
               <w14:ligatures w14:val="none"/>
             </w:rPr>
           </w:pPr>
-          <w:hyperlink w:anchor="_Toc222146505" w:history="1">
+          <w:hyperlink w:anchor="_Toc222816047" w:history="1">
             <w:r>
               <w:rPr>
                 <w:rStyle w:val="Hipervnculo"/>
@@ -2003,7 +2003,7 @@
                 <w:noProof/>
                 <w:webHidden/>
               </w:rPr>
-              <w:instrText xml:space="preserve"> PAGEREF _Toc222146505 \h </w:instrText>
+              <w:instrText xml:space="preserve"> PAGEREF _Toc222816047 \h </w:instrText>
             </w:r>
             <w:r>
               <w:rPr>
@@ -2049,7 +2049,7 @@
               <w14:ligatures w14:val="none"/>
             </w:rPr>
           </w:pPr>
-          <w:hyperlink w:anchor="_Toc222146506" w:history="1">
+          <w:hyperlink w:anchor="_Toc222816048" w:history="1">
             <w:r>
               <w:rPr>
                 <w:rStyle w:val="Hipervnculo"/>
@@ -2076,7 +2076,7 @@
                 <w:noProof/>
                 <w:webHidden/>
               </w:rPr>
-              <w:instrText xml:space="preserve"> PAGEREF _Toc222146506 \h </w:instrText>
+              <w:instrText xml:space="preserve"> PAGEREF _Toc222816048 \h </w:instrText>
             </w:r>
             <w:r>
               <w:rPr>
@@ -2122,13 +2122,13 @@
               <w14:ligatures w14:val="none"/>
             </w:rPr>
           </w:pPr>
-          <w:hyperlink w:anchor="_Toc222146507" w:history="1">
+          <w:hyperlink w:anchor="_Toc222816049" w:history="1">
             <w:r>
               <w:rPr>
                 <w:rStyle w:val="Hipervnculo"/>
                 <w:noProof/>
               </w:rPr>
-              <w:t>Material complementario</w:t>
+              <w:t>Referencias bibliográficas</w:t>
             </w:r>
             <w:r>
               <w:rPr>
@@ -2149,7 +2149,7 @@
                 <w:noProof/>
                 <w:webHidden/>
               </w:rPr>
-              <w:instrText xml:space="preserve"> PAGEREF _Toc222146507 \h </w:instrText>
+              <w:instrText xml:space="preserve"> PAGEREF _Toc222816049 \h </w:instrText>
             </w:r>
             <w:r>
               <w:rPr>
@@ -2195,13 +2195,13 @@
               <w14:ligatures w14:val="none"/>
             </w:rPr>
           </w:pPr>
-          <w:hyperlink w:anchor="_Toc222146508" w:history="1">
+          <w:hyperlink w:anchor="_Toc222816050" w:history="1">
             <w:r>
               <w:rPr>
                 <w:rStyle w:val="Hipervnculo"/>
                 <w:noProof/>
               </w:rPr>
-              <w:t>Referencias bibliográficas</w:t>
+              <w:t>Créditos</w:t>
             </w:r>
             <w:r>
               <w:rPr>
@@ -2222,7 +2222,7 @@
                 <w:noProof/>
                 <w:webHidden/>
               </w:rPr>
-              <w:instrText xml:space="preserve"> PAGEREF _Toc222146508 \h </w:instrText>
+              <w:instrText xml:space="preserve"> PAGEREF _Toc222816050 \h </w:instrText>
             </w:r>
             <w:r>
               <w:rPr>
@@ -2242,80 +2242,7 @@
                 <w:noProof/>
                 <w:webHidden/>
               </w:rPr>
-              <w:t>30</w:t>
-            </w:r>
-            <w:r>
-              <w:rPr>
-                <w:noProof/>
-                <w:webHidden/>
-              </w:rPr>
-              <w:fldChar w:fldCharType="end"/>
-            </w:r>
-          </w:hyperlink>
-        </w:p>
-        <w:p>
-          <w:pPr>
-            <w:pStyle w:val="TDC1"/>
-            <w:tabs>
-              <w:tab w:val="right" w:leader="dot" w:pos="9962"/>
-            </w:tabs>
-            <w:rPr>
-              <w:rFonts w:eastAsiaTheme="minorEastAsia"/>
-              <w:noProof/>
-              <w:kern w:val="0"/>
-              <w:sz w:val="22"/>
-              <w:lang w:eastAsia="es-CO"/>
-              <w14:ligatures w14:val="none"/>
-            </w:rPr>
-          </w:pPr>
-          <w:hyperlink w:anchor="_Toc222146509" w:history="1">
-            <w:r>
-              <w:rPr>
-                <w:rStyle w:val="Hipervnculo"/>
-                <w:noProof/>
-              </w:rPr>
-              <w:t>Créditos</w:t>
-            </w:r>
-            <w:r>
-              <w:rPr>
-                <w:noProof/>
-                <w:webHidden/>
-              </w:rPr>
-              <w:tab/>
-            </w:r>
-            <w:r>
-              <w:rPr>
-                <w:noProof/>
-                <w:webHidden/>
-              </w:rPr>
-              <w:fldChar w:fldCharType="begin"/>
-            </w:r>
-            <w:r>
-              <w:rPr>
-                <w:noProof/>
-                <w:webHidden/>
-              </w:rPr>
-              <w:instrText xml:space="preserve"> PAGEREF _Toc222146509 \h </w:instrText>
-            </w:r>
-            <w:r>
-              <w:rPr>
-                <w:noProof/>
-                <w:webHidden/>
-              </w:rPr>
-            </w:r>
-            <w:r>
-              <w:rPr>
-                <w:noProof/>
-                <w:webHidden/>
-              </w:rPr>
-              <w:fldChar w:fldCharType="separate"/>
-            </w:r>
-            <w:r>
-              <w:rPr>
-                <w:noProof/>
-                <w:webHidden/>
-              </w:rPr>
-              <w:t>32</w:t>
+              <w:t>31</w:t>
             </w:r>
             <w:r>
               <w:rPr>
@@ -2360,7 +2287,7 @@
       <w:pPr>
         <w:pStyle w:val="Titulosgenerales"/>
       </w:pPr>
-      <w:bookmarkStart w:id="0" w:name="_Toc222146489"/>
+      <w:bookmarkStart w:id="0" w:name="_Toc222816031"/>
       <w:r>
         <w:lastRenderedPageBreak/>
         <w:t>Introducción</w:t>
@@ -2386,57 +2313,13 @@
         <w:t>Herramientas</w:t>
       </w:r>
       <w:r>
-        <w:t xml:space="preserve"> de innovación para fortalecer la investigación en salud pública </w:t>
-      </w:r>
-    </w:p>
-    <w:p>
-      <w:r>
-        <w:t xml:space="preserve">              </w:t>
-      </w:r>
-      <w:r>
-        <w:t xml:space="preserve">           </w:t>
-      </w:r>
-      <w:r>
-        <w:t xml:space="preserve">   </w:t>
-      </w:r>
-    </w:p>
-    <w:p/>
-    <w:p/>
-    <w:p/>
-    <w:p>
-      <w:pPr>
-        <w:ind w:left="425"/>
-        <w:rPr>
-          <w:sz w:val="24"/>
-          <w:szCs w:val="24"/>
-        </w:rPr>
-      </w:pPr>
-      <w:r>
-        <w:rPr>
-          <w:b/>
-          <w:bCs/>
-          <w:sz w:val="24"/>
-          <w:szCs w:val="24"/>
-        </w:rPr>
-        <w:t xml:space="preserve">       </w:t>
-      </w:r>
-      <w:r>
-        <w:rPr>
-          <w:b/>
-          <w:bCs/>
-          <w:sz w:val="24"/>
-          <w:szCs w:val="24"/>
-        </w:rPr>
-        <w:t xml:space="preserve">   </w:t>
-      </w:r>
-      <w:r>
-        <w:rPr>
-          <w:b/>
-          <w:bCs/>
-          <w:sz w:val="24"/>
-          <w:szCs w:val="24"/>
-        </w:rPr>
-        <w:t xml:space="preserve">      </w:t>
+        <w:t xml:space="preserve"> </w:t>
+      </w:r>
+      <w:r>
+        <w:t xml:space="preserve">y normativa de innovación </w:t>
+      </w:r>
+      <w:r>
+        <w:t>en salud pública</w:t>
       </w:r>
     </w:p>
     <w:p>
@@ -2448,13 +2331,140 @@
         </w:numPr>
         <w:ind w:left="1134"/>
         <w:jc w:val="left"/>
+      </w:pPr>
+      <w:r>
+        <w:t xml:space="preserve">              </w:t>
+      </w:r>
+      <w:r>
+        <w:rPr>
+          <w:noProof/>
+        </w:rPr>
+        <w:drawing>
+          <wp:inline distT="0" distB="0" distL="0" distR="0" wp14:anchorId="642490CB" wp14:editId="172B11AC">
+            <wp:extent cx="4093535" cy="2302613"/>
+            <wp:effectExtent l="0" t="0" r="2540" b="2540"/>
+            <wp:docPr id="2" name="Imagen 2">
+              <a:extLst xmlns:a="http://schemas.openxmlformats.org/drawingml/2006/main">
+                <a:ext uri="{C183D7F6-B498-43B3-948B-1728B52AA6E4}">
+                  <adec:decorative xmlns:adec="http://schemas.microsoft.com/office/drawing/2017/decorative" val="1"/>
+                </a:ext>
+              </a:extLst>
+            </wp:docPr>
+            <wp:cNvGraphicFramePr>
+              <a:graphicFrameLocks xmlns:a="http://schemas.openxmlformats.org/drawingml/2006/main" noChangeAspect="1"/>
+            </wp:cNvGraphicFramePr>
+            <a:graphic xmlns:a="http://schemas.openxmlformats.org/drawingml/2006/main">
+              <a:graphicData uri="http://schemas.openxmlformats.org/drawingml/2006/picture">
+                <pic:pic xmlns:pic="http://schemas.openxmlformats.org/drawingml/2006/picture">
+                  <pic:nvPicPr>
+                    <pic:cNvPr id="2" name="Imagen 2">
+                      <a:extLst>
+                        <a:ext uri="{C183D7F6-B498-43B3-948B-1728B52AA6E4}">
+                          <adec:decorative xmlns:adec="http://schemas.microsoft.com/office/drawing/2017/decorative" val="1"/>
+                        </a:ext>
+                      </a:extLst>
+                    </pic:cNvPr>
+                    <pic:cNvPicPr>
+                      <a:picLocks noChangeAspect="1" noChangeArrowheads="1"/>
+                    </pic:cNvPicPr>
+                  </pic:nvPicPr>
+                  <pic:blipFill>
+                    <a:blip r:embed="rId13">
+                      <a:extLst>
+                        <a:ext uri="{28A0092B-C50C-407E-A947-70E740481C1C}">
+                          <a14:useLocalDpi xmlns:a14="http://schemas.microsoft.com/office/drawing/2010/main" val="0"/>
+                        </a:ext>
+                      </a:extLst>
+                    </a:blip>
+                    <a:srcRect/>
+                    <a:stretch>
+                      <a:fillRect/>
+                    </a:stretch>
+                  </pic:blipFill>
+                  <pic:spPr bwMode="auto">
+                    <a:xfrm>
+                      <a:off x="0" y="0"/>
+                      <a:ext cx="4150835" cy="2334844"/>
+                    </a:xfrm>
+                    <a:prstGeom prst="rect">
+                      <a:avLst/>
+                    </a:prstGeom>
+                    <a:noFill/>
+                    <a:ln>
+                      <a:noFill/>
+                    </a:ln>
+                  </pic:spPr>
+                </pic:pic>
+              </a:graphicData>
+            </a:graphic>
+          </wp:inline>
+        </w:drawing>
+      </w:r>
+      <w:r>
+        <w:t xml:space="preserve"> </w:t>
+      </w:r>
+    </w:p>
+    <w:p>
+      <w:pPr>
+        <w:rPr>
+          <w:sz w:val="24"/>
+          <w:szCs w:val="24"/>
+        </w:rPr>
+      </w:pPr>
+      <w:r>
+        <w:lastRenderedPageBreak/>
+        <w:t xml:space="preserve">              </w:t>
+      </w:r>
+      <w:r>
+        <w:t xml:space="preserve">          </w:t>
+      </w:r>
+      <w:r>
+        <w:t xml:space="preserve">   </w:t>
+      </w:r>
+      <w:r>
         <w:rPr>
           <w:b/>
+          <w:bCs/>
+          <w:sz w:val="24"/>
+          <w:szCs w:val="24"/>
+        </w:rPr>
+        <w:t xml:space="preserve">   </w:t>
+      </w:r>
+      <w:r>
+        <w:rPr>
+          <w:b/>
+          <w:bCs/>
+          <w:sz w:val="24"/>
+          <w:szCs w:val="24"/>
+        </w:rPr>
+        <w:t xml:space="preserve"> </w:t>
+      </w:r>
+      <w:r>
+        <w:rPr>
+          <w:b/>
+          <w:bCs/>
+          <w:sz w:val="24"/>
+          <w:szCs w:val="24"/>
+        </w:rPr>
+        <w:t xml:space="preserve">      </w:t>
+      </w:r>
+    </w:p>
+    <w:p>
+      <w:pPr>
+        <w:pStyle w:val="Video"/>
+        <w:numPr>
+          <w:ilvl w:val="0"/>
+          <w:numId w:val="0"/>
+        </w:numPr>
+        <w:ind w:left="1134"/>
+        <w:jc w:val="left"/>
+        <w:rPr>
+          <w:b/>
+          <w:u w:val="single"/>
           <w:lang w:val="es-419"/>
         </w:rPr>
       </w:pPr>
       <w:r>
-        <w:lastRenderedPageBreak/>
         <w:t xml:space="preserve"> </w:t>
       </w:r>
       <w:r>
@@ -2466,13 +2476,16 @@
         </w:rPr>
         <w:t xml:space="preserve">           </w:t>
       </w:r>
-      <w:r>
-        <w:rPr>
-          <w:b/>
-          <w:lang w:val="es-419"/>
-        </w:rPr>
-        <w:t>Enlace de reproducción del video</w:t>
-      </w:r>
+      <w:hyperlink r:id="rId14" w:history="1">
+        <w:r>
+          <w:rPr>
+            <w:rStyle w:val="Hipervnculo"/>
+            <w:b/>
+            <w:lang w:val="es-419"/>
+          </w:rPr>
+          <w:t>Enlace de reproducción del video</w:t>
+        </w:r>
+      </w:hyperlink>
     </w:p>
     <w:tbl>
       <w:tblPr>
@@ -2521,7 +2534,14 @@
                 <w:b/>
                 <w:lang w:val="es-419"/>
               </w:rPr>
-              <w:t>Herramientas de innovación para fortalecer la investigación en salud pública</w:t>
+              <w:t xml:space="preserve">Herramientas </w:t>
+            </w:r>
+            <w:r>
+              <w:rPr>
+                <w:b/>
+                <w:lang w:val="es-419"/>
+              </w:rPr>
+              <w:t>y normativa de innovación en salud pública</w:t>
             </w:r>
           </w:p>
         </w:tc>
@@ -2532,14 +2552,16 @@
             <w:tcW w:w="9962" w:type="dxa"/>
           </w:tcPr>
           <w:p>
-            <w:r>
-              <w:t>Estimado aprendiz</w:t>
-            </w:r>
-            <w:r>
-              <w:t>,</w:t>
-            </w:r>
-            <w:r>
-              <w:t xml:space="preserve"> le damos la bienvenida al componente formativo titulado “Herramientas de innovación para fortalecer la investigación en salud pública”. </w:t>
+            <w:pPr>
+              <w:rPr>
+                <w:lang w:val="es-419"/>
+              </w:rPr>
+            </w:pPr>
+            <w:r>
+              <w:rPr>
+                <w:lang w:val="es-419"/>
+              </w:rPr>
+              <w:t xml:space="preserve">La salud pública se presenta como un entorno en constante cambio, con desafíos complejos: nuevas enfermedades, brechas sociales y sistemas que requieren adaptarse con rapidez para responder de forma oportuna.  </w:t>
             </w:r>
           </w:p>
           <w:p>
@@ -2552,7 +2574,7 @@
               <w:rPr>
                 <w:lang w:val="es-419"/>
               </w:rPr>
-              <w:t>Este espacio le permitirá comprender cómo la innovación se convierte en un eje fundamental para enfrentar los retos actuales de la salud pública, aportando nuevas perspectivas y soluciones que fortalecen la investigación y mejoran la calidad de vida de las comunidades.</w:t>
+              <w:t xml:space="preserve">En este contexto, la innovación se comprende como herramienta clave para transformar la investigación y aportar a la calidad de vida de las personas, orientando decisiones y enfoques más pertinentes.  </w:t>
             </w:r>
           </w:p>
           <w:p>
@@ -2565,13 +2587,7 @@
               <w:rPr>
                 <w:lang w:val="es-419"/>
               </w:rPr>
-              <w:t>A lo largo de este recorrido se abordarán los fundamentos de la innovación en salud pública, su clasificación y la manera en que se relaciona con la investigación</w:t>
-            </w:r>
-            <w:r>
-              <w:rPr>
-                <w:lang w:val="es-419"/>
-              </w:rPr>
-              <w:t>.</w:t>
+              <w:t xml:space="preserve">Este componente sitúa, de manera clara y accesible, los fundamentos de la innovación en salud pública: su sentido, sus formas de clasificación y su vínculo esencial con la investigación para generar soluciones efectivas.  </w:t>
             </w:r>
           </w:p>
           <w:p>
@@ -2584,7 +2600,7 @@
               <w:rPr>
                 <w:lang w:val="es-419"/>
               </w:rPr>
-              <w:t>También se explorará cómo el diseño centrado en las personas y las metodologías ágiles contribuyen a generar propuestas más adaptativas y efectivas, integrando procesos de prototipado y pruebas con usuarios que permiten validar ideas y mejorar continuamente.</w:t>
+              <w:t xml:space="preserve">Comprender estos fundamentos fortalece la forma en que se conciben, se evalúan y se gestionan los proyectos en el campo de la salud pública, favoreciendo miradas integrales y coherentes con las necesidades del entorno.  </w:t>
             </w:r>
           </w:p>
           <w:p>
@@ -2597,7 +2613,7 @@
               <w:rPr>
                 <w:lang w:val="es-419"/>
               </w:rPr>
-              <w:t xml:space="preserve">De igual manera, se reflexionará sobre el marco normativo que regula la innovación, tanto a nivel nacional como internacional, y sobre los aspectos éticos y legales que acompañan la investigación en salud.  </w:t>
+              <w:t xml:space="preserve">Este marco se articula con orientaciones internacionales —como las de la OMS y la OPS— y con lineamientos nacionales en ciencia, tecnología e innovación, además de reconocer el papel del Estado, la academia, la empresa y la sociedad como ecosistema de impacto social.  </w:t>
             </w:r>
           </w:p>
           <w:p>
@@ -2610,13 +2626,8 @@
               <w:rPr>
                 <w:lang w:val="es-419"/>
               </w:rPr>
-              <w:t>Se destacará la importancia de la propiedad intelectual y del ecosistema conformado por actores como el Estado, la academia, la empresa y la sociedad, quienes hacen posible que las ideas se conviertan en realidades con impacto social</w:t>
-            </w:r>
-            <w:r>
-              <w:rPr>
-                <w:lang w:val="es-419"/>
-              </w:rPr>
-              <w:t>.</w:t>
+              <w:lastRenderedPageBreak/>
+              <w:t xml:space="preserve">A la par, se promueve una reflexión ética y legal que acompaña los procesos de innovación, considerando la protección de resultados mediante propiedad intelectual —patentes, derechos de autor y acceso abierto— con responsabilidad y equidad.  </w:t>
             </w:r>
           </w:p>
           <w:p>
@@ -2629,8 +2640,7 @@
               <w:rPr>
                 <w:lang w:val="es-419"/>
               </w:rPr>
-              <w:lastRenderedPageBreak/>
-              <w:t>¡Le invitamos a apropiarse y aplicar los conceptos y métodos disponibles para llevar a cabo Herramientas de innovación para fortalecer la investigación en salud pública!</w:t>
+              <w:t>¡Le invitamos a apropiarse y aplicar los conceptos y métodos disponibles para llevar a cabo Herramientas y normativa de innovación en salud pública!</w:t>
             </w:r>
           </w:p>
         </w:tc>
@@ -2656,7 +2666,7 @@
       <w:pPr>
         <w:pStyle w:val="Ttulo1"/>
       </w:pPr>
-      <w:bookmarkStart w:id="1" w:name="_Toc222146490"/>
+      <w:bookmarkStart w:id="1" w:name="_Toc222816032"/>
       <w:r>
         <w:lastRenderedPageBreak/>
         <w:t>Innovación en salud pública</w:t>
@@ -2701,7 +2711,7 @@
       <w:pPr>
         <w:pStyle w:val="Ttulo2"/>
       </w:pPr>
-      <w:bookmarkStart w:id="2" w:name="_Toc222146491"/>
+      <w:bookmarkStart w:id="2" w:name="_Toc222816033"/>
       <w:r>
         <w:t>Concepto</w:t>
       </w:r>
@@ -2803,7 +2813,7 @@
       <w:pPr>
         <w:pStyle w:val="Ttulo2"/>
       </w:pPr>
-      <w:bookmarkStart w:id="3" w:name="_Toc222146492"/>
+      <w:bookmarkStart w:id="3" w:name="_Toc222816034"/>
       <w:r>
         <w:t>Innovación e I+D+i</w:t>
       </w:r>
@@ -2945,7 +2955,7 @@
       <w:pPr>
         <w:pStyle w:val="Ttulo1"/>
       </w:pPr>
-      <w:bookmarkStart w:id="4" w:name="_Toc222146493"/>
+      <w:bookmarkStart w:id="4" w:name="_Toc222816035"/>
       <w:r>
         <w:lastRenderedPageBreak/>
         <w:t>Tipos de innovación</w:t>
@@ -2969,7 +2979,7 @@
       <w:pPr>
         <w:pStyle w:val="Ttulo2"/>
       </w:pPr>
-      <w:bookmarkStart w:id="5" w:name="_Toc222146494"/>
+      <w:bookmarkStart w:id="5" w:name="_Toc222816036"/>
       <w:r>
         <w:t>Innovación según el cambio</w:t>
       </w:r>
@@ -3147,7 +3157,7 @@
       <w:pPr>
         <w:pStyle w:val="Ttulo2"/>
       </w:pPr>
-      <w:bookmarkStart w:id="6" w:name="_Toc222146495"/>
+      <w:bookmarkStart w:id="6" w:name="_Toc222816037"/>
       <w:r>
         <w:t>Innovación según el impacto</w:t>
       </w:r>
@@ -3292,7 +3302,7 @@
       <w:pPr>
         <w:pStyle w:val="Ttulo2"/>
       </w:pPr>
-      <w:bookmarkStart w:id="7" w:name="_Toc222146496"/>
+      <w:bookmarkStart w:id="7" w:name="_Toc222816038"/>
       <w:r>
         <w:t>Innovación según el enfoque</w:t>
       </w:r>
@@ -3397,7 +3407,7 @@
       <w:pPr>
         <w:pStyle w:val="Ttulo2"/>
       </w:pPr>
-      <w:bookmarkStart w:id="8" w:name="_Toc222146497"/>
+      <w:bookmarkStart w:id="8" w:name="_Toc222816039"/>
       <w:r>
         <w:t>Innovación según nivel de apertura</w:t>
       </w:r>
@@ -3413,21 +3423,7 @@
         <w:rPr>
           <w:lang w:val="es-419" w:eastAsia="es-CO"/>
         </w:rPr>
-        <w:t xml:space="preserve">La innovación también puede clasificarse de acuerdo con el grado de apertura del proceso, es decir, según la forma en que las organizaciones interactúan, colaboran y comparten conocimiento con actores externos durante el desarrollo de soluciones innovadoras. Este enfoque, conocido como innovación abierta, reconoce que el conocimiento relevante no se encuentra únicamente al interior de una institución, sino que puede surgir de la articulación con otros sectores, favoreciendo la </w:t>
-      </w:r>
-      <w:proofErr w:type="spellStart"/>
-      <w:r>
-        <w:rPr>
-          <w:lang w:val="es-419" w:eastAsia="es-CO"/>
-        </w:rPr>
-        <w:t>cocreación</w:t>
-      </w:r>
-      <w:proofErr w:type="spellEnd"/>
-      <w:r>
-        <w:rPr>
-          <w:lang w:val="es-419" w:eastAsia="es-CO"/>
-        </w:rPr>
-        <w:t>, la transferencia de saberes y la generación de mayor valor social, especialmente en contextos de salud pública.</w:t>
+        <w:t>La innovación también puede clasificarse de acuerdo con el grado de apertura del proceso, es decir, según la forma en que las organizaciones interactúan, colaboran y comparten conocimiento con actores externos durante el desarrollo de soluciones innovadoras. Este enfoque, conocido como innovación abierta, reconoce que el conocimiento relevante no se encuentra únicamente al interior de una institución, sino que puede surgir de la articulación con otros sectores, favoreciendo la cocreación, la transferencia de saberes y la generación de mayor valor social, especialmente en contextos de salud pública.</w:t>
       </w:r>
     </w:p>
     <w:p>
@@ -3550,21 +3546,7 @@
         <w:rPr>
           <w:lang w:val="es-419" w:eastAsia="es-CO"/>
         </w:rPr>
-        <w:t xml:space="preserve">, lo que evidencia el valor de la colaboración y la </w:t>
-      </w:r>
-      <w:proofErr w:type="spellStart"/>
-      <w:r>
-        <w:rPr>
-          <w:lang w:val="es-419" w:eastAsia="es-CO"/>
-        </w:rPr>
-        <w:t>cocreación</w:t>
-      </w:r>
-      <w:proofErr w:type="spellEnd"/>
-      <w:r>
-        <w:rPr>
-          <w:lang w:val="es-419" w:eastAsia="es-CO"/>
-        </w:rPr>
-        <w:t xml:space="preserve"> para generar impactos sostenibles y pertinentes en la salud de la población.</w:t>
+        <w:t>, lo que evidencia el valor de la colaboración y la cocreación para generar impactos sostenibles y pertinentes en la salud de la población.</w:t>
       </w:r>
     </w:p>
     <w:p>
@@ -3627,7 +3609,7 @@
       <w:pPr>
         <w:pStyle w:val="Ttulo1"/>
       </w:pPr>
-      <w:bookmarkStart w:id="9" w:name="_Toc222146498"/>
+      <w:bookmarkStart w:id="9" w:name="_Toc222816040"/>
       <w:r>
         <w:lastRenderedPageBreak/>
         <w:t>Normativa y ecosistema de innovación en salud</w:t>
@@ -3651,7 +3633,7 @@
       <w:pPr>
         <w:pStyle w:val="Ttulo2"/>
       </w:pPr>
-      <w:bookmarkStart w:id="10" w:name="_Toc222146499"/>
+      <w:bookmarkStart w:id="10" w:name="_Toc222816041"/>
       <w:r>
         <w:t>Normativa internacional</w:t>
       </w:r>
@@ -3977,7 +3959,7 @@
       <w:pPr>
         <w:pStyle w:val="Ttulo2"/>
       </w:pPr>
-      <w:bookmarkStart w:id="11" w:name="_Toc222146500"/>
+      <w:bookmarkStart w:id="11" w:name="_Toc222816042"/>
       <w:r>
         <w:t>Normativa nacional</w:t>
       </w:r>
@@ -4522,7 +4504,7 @@
       <w:pPr>
         <w:pStyle w:val="Ttulo2"/>
       </w:pPr>
-      <w:bookmarkStart w:id="12" w:name="_Toc222146501"/>
+      <w:bookmarkStart w:id="12" w:name="_Toc222816043"/>
       <w:r>
         <w:t>Ecosistema de innovación</w:t>
       </w:r>
@@ -4759,7 +4741,7 @@
       <w:pPr>
         <w:pStyle w:val="Ttulo1"/>
       </w:pPr>
-      <w:bookmarkStart w:id="13" w:name="_Toc222146502"/>
+      <w:bookmarkStart w:id="13" w:name="_Toc222816044"/>
       <w:r>
         <w:lastRenderedPageBreak/>
         <w:t>Ética y propiedad intelectual en innovación</w:t>
@@ -4783,7 +4765,7 @@
       <w:pPr>
         <w:pStyle w:val="Ttulo2"/>
       </w:pPr>
-      <w:bookmarkStart w:id="14" w:name="_Toc222146503"/>
+      <w:bookmarkStart w:id="14" w:name="_Toc222816045"/>
       <w:r>
         <w:t>Principios éticos en innovación en salud</w:t>
       </w:r>
@@ -5124,7 +5106,7 @@
       <w:pPr>
         <w:pStyle w:val="Ttulo2"/>
       </w:pPr>
-      <w:bookmarkStart w:id="15" w:name="_Toc222146504"/>
+      <w:bookmarkStart w:id="15" w:name="_Toc222816046"/>
       <w:r>
         <w:t>Propiedad intelectual</w:t>
       </w:r>
@@ -5396,7 +5378,7 @@
       <w:pPr>
         <w:pStyle w:val="Titulosgenerales"/>
       </w:pPr>
-      <w:bookmarkStart w:id="16" w:name="_Toc222146505"/>
+      <w:bookmarkStart w:id="16" w:name="_Toc222816047"/>
       <w:r>
         <w:lastRenderedPageBreak/>
         <w:t>S</w:t>
@@ -5431,6 +5413,7 @@
       </w:pPr>
       <w:r>
         <w:rPr>
+          <w:noProof/>
           <w:lang w:val="es-419" w:eastAsia="es-CO"/>
         </w:rPr>
         <w:lastRenderedPageBreak/>
@@ -5450,7 +5433,7 @@
                     <pic:cNvPicPr/>
                   </pic:nvPicPr>
                   <pic:blipFill>
-                    <a:blip r:embed="rId13"/>
+                    <a:blip r:embed="rId15"/>
                     <a:stretch>
                       <a:fillRect/>
                     </a:stretch>
@@ -5512,7 +5495,7 @@
       <w:pPr>
         <w:pStyle w:val="Titulosgenerales"/>
       </w:pPr>
-      <w:bookmarkStart w:id="17" w:name="_Toc222146506"/>
+      <w:bookmarkStart w:id="17" w:name="_Toc222816048"/>
       <w:r>
         <w:lastRenderedPageBreak/>
         <w:t>Glosario</w:t>
@@ -5927,430 +5910,12 @@
       <w:pPr>
         <w:pStyle w:val="Titulosgenerales"/>
       </w:pPr>
-      <w:bookmarkStart w:id="18" w:name="_Toc222146507"/>
-      <w:r>
-        <w:lastRenderedPageBreak/>
-        <w:t>Material complementario</w:t>
-      </w:r>
-      <w:bookmarkEnd w:id="18"/>
-    </w:p>
-    <w:tbl>
-      <w:tblPr>
-        <w:tblStyle w:val="SENA"/>
-        <w:tblW w:w="10632" w:type="dxa"/>
-        <w:tblInd w:w="-431" w:type="dxa"/>
-        <w:tblLayout w:type="fixed"/>
-        <w:tblLook w:val="04A0" w:firstRow="1" w:lastRow="0" w:firstColumn="1" w:lastColumn="0" w:noHBand="0" w:noVBand="1"/>
-      </w:tblPr>
-      <w:tblGrid>
-        <w:gridCol w:w="1986"/>
-        <w:gridCol w:w="3543"/>
-        <w:gridCol w:w="1843"/>
-        <w:gridCol w:w="3260"/>
-      </w:tblGrid>
-      <w:tr>
-        <w:trPr>
-          <w:cnfStyle w:val="100000000000" w:firstRow="1" w:lastRow="0" w:firstColumn="0" w:lastColumn="0" w:oddVBand="0" w:evenVBand="0" w:oddHBand="0" w:evenHBand="0" w:firstRowFirstColumn="0" w:firstRowLastColumn="0" w:lastRowFirstColumn="0" w:lastRowLastColumn="0"/>
-        </w:trPr>
-        <w:tc>
-          <w:tcPr>
-            <w:tcW w:w="1986" w:type="dxa"/>
-          </w:tcPr>
-          <w:p>
-            <w:pPr>
-              <w:pStyle w:val="TextoTablas"/>
-              <w:jc w:val="center"/>
-              <w:rPr>
-                <w:sz w:val="28"/>
-                <w:szCs w:val="28"/>
-              </w:rPr>
-            </w:pPr>
-            <w:r>
-              <w:rPr>
-                <w:sz w:val="28"/>
-                <w:szCs w:val="28"/>
-              </w:rPr>
-              <w:t>Tema</w:t>
-            </w:r>
-          </w:p>
-        </w:tc>
-        <w:tc>
-          <w:tcPr>
-            <w:tcW w:w="3543" w:type="dxa"/>
-          </w:tcPr>
-          <w:p>
-            <w:pPr>
-              <w:pStyle w:val="TextoTablas"/>
-              <w:jc w:val="center"/>
-              <w:rPr>
-                <w:sz w:val="28"/>
-                <w:szCs w:val="28"/>
-              </w:rPr>
-            </w:pPr>
-            <w:r>
-              <w:rPr>
-                <w:sz w:val="28"/>
-                <w:szCs w:val="28"/>
-              </w:rPr>
-              <w:t>Referencia APA del material</w:t>
-            </w:r>
-          </w:p>
-        </w:tc>
-        <w:tc>
-          <w:tcPr>
-            <w:tcW w:w="1843" w:type="dxa"/>
-          </w:tcPr>
-          <w:p>
-            <w:pPr>
-              <w:pStyle w:val="TextoTablas"/>
-              <w:jc w:val="center"/>
-              <w:rPr>
-                <w:sz w:val="28"/>
-                <w:szCs w:val="28"/>
-              </w:rPr>
-            </w:pPr>
-            <w:r>
-              <w:rPr>
-                <w:sz w:val="28"/>
-                <w:szCs w:val="28"/>
-              </w:rPr>
-              <w:t>Tipo</w:t>
-            </w:r>
-          </w:p>
-        </w:tc>
-        <w:tc>
-          <w:tcPr>
-            <w:tcW w:w="3260" w:type="dxa"/>
-          </w:tcPr>
-          <w:p>
-            <w:pPr>
-              <w:pStyle w:val="TextoTablas"/>
-              <w:jc w:val="center"/>
-              <w:rPr>
-                <w:sz w:val="28"/>
-                <w:szCs w:val="28"/>
-              </w:rPr>
-            </w:pPr>
-            <w:r>
-              <w:rPr>
-                <w:sz w:val="28"/>
-                <w:szCs w:val="28"/>
-              </w:rPr>
-              <w:t>Enlace</w:t>
-            </w:r>
-          </w:p>
-        </w:tc>
-      </w:tr>
-      <w:tr>
-        <w:trPr>
-          <w:cnfStyle w:val="000000100000" w:firstRow="0" w:lastRow="0" w:firstColumn="0" w:lastColumn="0" w:oddVBand="0" w:evenVBand="0" w:oddHBand="1" w:evenHBand="0" w:firstRowFirstColumn="0" w:firstRowLastColumn="0" w:lastRowFirstColumn="0" w:lastRowLastColumn="0"/>
-        </w:trPr>
-        <w:tc>
-          <w:tcPr>
-            <w:tcW w:w="1986" w:type="dxa"/>
-          </w:tcPr>
-          <w:p>
-            <w:pPr>
-              <w:pStyle w:val="TextoTablas"/>
-              <w:rPr>
-                <w:sz w:val="28"/>
-                <w:szCs w:val="28"/>
-              </w:rPr>
-            </w:pPr>
-            <w:r>
-              <w:rPr>
-                <w:sz w:val="28"/>
-                <w:szCs w:val="28"/>
-              </w:rPr>
-              <w:t>Innovación e I+D+i</w:t>
-            </w:r>
-          </w:p>
-        </w:tc>
-        <w:tc>
-          <w:tcPr>
-            <w:tcW w:w="3543" w:type="dxa"/>
-          </w:tcPr>
-          <w:p>
-            <w:pPr>
-              <w:pStyle w:val="TextoTablas"/>
-              <w:rPr>
-                <w:rStyle w:val="Extranjerismo"/>
-                <w:sz w:val="28"/>
-                <w:szCs w:val="28"/>
-              </w:rPr>
-            </w:pPr>
-            <w:r>
-              <w:rPr>
-                <w:sz w:val="28"/>
-                <w:szCs w:val="28"/>
-              </w:rPr>
-              <w:t>Organización para la Cooperación y el Desarrollo Económicos. (2015). Manual de Frascati: Guía para la recopilación y presentación de información sobre investigación y desarrollo experimental. OCDE.</w:t>
-            </w:r>
-          </w:p>
-        </w:tc>
-        <w:tc>
-          <w:tcPr>
-            <w:tcW w:w="1843" w:type="dxa"/>
-          </w:tcPr>
-          <w:p>
-            <w:pPr>
-              <w:pStyle w:val="TextoTablas"/>
-              <w:rPr>
-                <w:sz w:val="28"/>
-                <w:szCs w:val="28"/>
-              </w:rPr>
-            </w:pPr>
-            <w:r>
-              <w:rPr>
-                <w:sz w:val="28"/>
-                <w:szCs w:val="28"/>
-              </w:rPr>
-              <w:t>Documento técnico internacional</w:t>
-            </w:r>
-          </w:p>
-        </w:tc>
-        <w:tc>
-          <w:tcPr>
-            <w:tcW w:w="3260" w:type="dxa"/>
-          </w:tcPr>
-          <w:p>
-            <w:pPr>
-              <w:pStyle w:val="TextoTablas"/>
-              <w:rPr>
-                <w:rFonts w:asciiTheme="minorHAnsi" w:hAnsiTheme="minorHAnsi" w:cstheme="minorHAnsi"/>
-                <w:sz w:val="28"/>
-                <w:szCs w:val="28"/>
-              </w:rPr>
-            </w:pPr>
-            <w:hyperlink r:id="rId14" w:history="1">
-              <w:r>
-                <w:rPr>
-                  <w:rStyle w:val="Hipervnculo"/>
-                  <w:sz w:val="28"/>
-                  <w:szCs w:val="28"/>
-                </w:rPr>
-                <w:t>https://www.oecd.org/content/dam/oecd/es/publications/reports/2015/10/frascati-manual-2015_g1g57dcb/9789264310681-es.pdf</w:t>
-              </w:r>
-            </w:hyperlink>
-            <w:r>
-              <w:rPr>
-                <w:sz w:val="28"/>
-                <w:szCs w:val="28"/>
-              </w:rPr>
-              <w:t xml:space="preserve"> </w:t>
-            </w:r>
-          </w:p>
-        </w:tc>
-      </w:tr>
-      <w:tr>
-        <w:tc>
-          <w:tcPr>
-            <w:tcW w:w="1986" w:type="dxa"/>
-          </w:tcPr>
-          <w:p>
-            <w:pPr>
-              <w:pStyle w:val="TextoTablas"/>
-              <w:rPr>
-                <w:sz w:val="28"/>
-                <w:szCs w:val="28"/>
-              </w:rPr>
-            </w:pPr>
-            <w:r>
-              <w:rPr>
-                <w:sz w:val="28"/>
-                <w:szCs w:val="28"/>
-              </w:rPr>
-              <w:t>Tipos de innovación</w:t>
-            </w:r>
-          </w:p>
-        </w:tc>
-        <w:tc>
-          <w:tcPr>
-            <w:tcW w:w="3543" w:type="dxa"/>
-          </w:tcPr>
-          <w:p>
-            <w:pPr>
-              <w:pStyle w:val="TextoTablas"/>
-              <w:rPr>
-                <w:rStyle w:val="Extranjerismo"/>
-                <w:sz w:val="28"/>
-                <w:szCs w:val="28"/>
-              </w:rPr>
-            </w:pPr>
-            <w:r>
-              <w:rPr>
-                <w:sz w:val="28"/>
-                <w:szCs w:val="28"/>
-              </w:rPr>
-              <w:t>Organización para la Cooperación y el Desarrollo Económicos, &amp; Eurostat. (2018). Manual de Oslo: Guía para la recopilación e interpretación de datos sobre innovación (4.ª ed.). OCDE.</w:t>
-            </w:r>
-          </w:p>
-        </w:tc>
-        <w:tc>
-          <w:tcPr>
-            <w:tcW w:w="1843" w:type="dxa"/>
-          </w:tcPr>
-          <w:p>
-            <w:pPr>
-              <w:pStyle w:val="TextoTablas"/>
-              <w:rPr>
-                <w:sz w:val="28"/>
-                <w:szCs w:val="28"/>
-              </w:rPr>
-            </w:pPr>
-            <w:r>
-              <w:rPr>
-                <w:sz w:val="28"/>
-                <w:szCs w:val="28"/>
-              </w:rPr>
-              <w:t xml:space="preserve">Manual </w:t>
-            </w:r>
-          </w:p>
-        </w:tc>
-        <w:tc>
-          <w:tcPr>
-            <w:tcW w:w="3260" w:type="dxa"/>
-          </w:tcPr>
-          <w:p>
-            <w:pPr>
-              <w:pStyle w:val="TextoTablas"/>
-              <w:rPr>
-                <w:rStyle w:val="Hipervnculo"/>
-                <w:rFonts w:asciiTheme="minorHAnsi" w:hAnsiTheme="minorHAnsi" w:cstheme="minorHAnsi"/>
-                <w:sz w:val="28"/>
-                <w:szCs w:val="28"/>
-              </w:rPr>
-            </w:pPr>
-            <w:hyperlink r:id="rId15" w:history="1">
-              <w:r>
-                <w:rPr>
-                  <w:rStyle w:val="Hipervnculo"/>
-                  <w:sz w:val="28"/>
-                  <w:szCs w:val="28"/>
-                </w:rPr>
-                <w:t>https://www.oecd.org/en/publications/oslo-manual-2018_9789264304604-en.html</w:t>
-              </w:r>
-            </w:hyperlink>
-            <w:r>
-              <w:rPr>
-                <w:sz w:val="28"/>
-                <w:szCs w:val="28"/>
-              </w:rPr>
-              <w:t xml:space="preserve"> </w:t>
-            </w:r>
-          </w:p>
-        </w:tc>
-      </w:tr>
-      <w:tr>
-        <w:trPr>
-          <w:cnfStyle w:val="000000100000" w:firstRow="0" w:lastRow="0" w:firstColumn="0" w:lastColumn="0" w:oddVBand="0" w:evenVBand="0" w:oddHBand="1" w:evenHBand="0" w:firstRowFirstColumn="0" w:firstRowLastColumn="0" w:lastRowFirstColumn="0" w:lastRowLastColumn="0"/>
-        </w:trPr>
-        <w:tc>
-          <w:tcPr>
-            <w:tcW w:w="1986" w:type="dxa"/>
-          </w:tcPr>
-          <w:p>
-            <w:pPr>
-              <w:pStyle w:val="TextoTablas"/>
-              <w:rPr>
-                <w:sz w:val="28"/>
-                <w:szCs w:val="28"/>
-              </w:rPr>
-            </w:pPr>
-            <w:r>
-              <w:rPr>
-                <w:sz w:val="28"/>
-                <w:szCs w:val="28"/>
-              </w:rPr>
-              <w:t xml:space="preserve">Propiedad intelectual </w:t>
-            </w:r>
-          </w:p>
-        </w:tc>
-        <w:tc>
-          <w:tcPr>
-            <w:tcW w:w="3543" w:type="dxa"/>
-          </w:tcPr>
-          <w:p>
-            <w:pPr>
-              <w:pStyle w:val="TextoTablas"/>
-              <w:rPr>
-                <w:sz w:val="28"/>
-                <w:szCs w:val="28"/>
-              </w:rPr>
-            </w:pPr>
-            <w:r>
-              <w:rPr>
-                <w:sz w:val="28"/>
-                <w:szCs w:val="28"/>
-              </w:rPr>
-              <w:t>Romero Calvo, D., &amp; Cuesta Quintero, J. C. (2004). Propiedad intelectual y salud pública. Cuadernos Latinoamericanos de Administración, 1(1), 57–74.</w:t>
-            </w:r>
-          </w:p>
-        </w:tc>
-        <w:tc>
-          <w:tcPr>
-            <w:tcW w:w="1843" w:type="dxa"/>
-          </w:tcPr>
-          <w:p>
-            <w:pPr>
-              <w:pStyle w:val="TextoTablas"/>
-              <w:rPr>
-                <w:sz w:val="28"/>
-                <w:szCs w:val="28"/>
-              </w:rPr>
-            </w:pPr>
-            <w:r>
-              <w:rPr>
-                <w:sz w:val="28"/>
-                <w:szCs w:val="28"/>
-              </w:rPr>
-              <w:t>Artículo académico</w:t>
-            </w:r>
-          </w:p>
-        </w:tc>
-        <w:tc>
-          <w:tcPr>
-            <w:tcW w:w="3260" w:type="dxa"/>
-          </w:tcPr>
-          <w:p>
-            <w:pPr>
-              <w:pStyle w:val="TextoTablas"/>
-              <w:rPr>
-                <w:sz w:val="28"/>
-                <w:szCs w:val="28"/>
-              </w:rPr>
-            </w:pPr>
-            <w:hyperlink r:id="rId16" w:history="1">
-              <w:r>
-                <w:rPr>
-                  <w:rStyle w:val="Hipervnculo"/>
-                  <w:sz w:val="28"/>
-                  <w:szCs w:val="28"/>
-                </w:rPr>
-                <w:t>https://www.redalyc.org/pdf/4096/409634371010.pdf</w:t>
-              </w:r>
-            </w:hyperlink>
-            <w:r>
-              <w:rPr>
-                <w:sz w:val="28"/>
-                <w:szCs w:val="28"/>
-              </w:rPr>
-              <w:t xml:space="preserve"> </w:t>
-            </w:r>
-          </w:p>
-        </w:tc>
-      </w:tr>
-    </w:tbl>
-    <w:p>
-      <w:pPr>
-        <w:pStyle w:val="Titulosgenerales"/>
-      </w:pPr>
-      <w:bookmarkStart w:id="19" w:name="_Toc222146508"/>
+      <w:bookmarkStart w:id="18" w:name="_Toc222816049"/>
       <w:r>
         <w:lastRenderedPageBreak/>
         <w:t>Referencias bibliográficas</w:t>
       </w:r>
-      <w:bookmarkEnd w:id="19"/>
+      <w:bookmarkEnd w:id="18"/>
       <w:r>
         <w:t xml:space="preserve"> </w:t>
       </w:r>
@@ -6373,7 +5938,7 @@
         </w:rPr>
         <w:t xml:space="preserve">Asociación Médica Mundial. (1964). Declaración de Helsinki: Principios éticos para las investigaciones médicas con participantes humanos. </w:t>
       </w:r>
-      <w:hyperlink r:id="rId17" w:history="1">
+      <w:hyperlink r:id="rId16" w:history="1">
         <w:r>
           <w:rPr>
             <w:rStyle w:val="Hipervnculo"/>
@@ -6422,23 +5987,9 @@
           <w:sz w:val="28"/>
           <w:szCs w:val="28"/>
         </w:rPr>
-        <w:t xml:space="preserve">, S. C. (2019). </w:t>
-      </w:r>
-      <w:r>
-        <w:rPr>
-          <w:rStyle w:val="Extranjerismo"/>
-        </w:rPr>
-        <w:t>Innovation strategies and health system guiding principles to address equity and sustainability in responsible innovation in health. International Journal of Health Policy and Management</w:t>
-      </w:r>
-      <w:r>
-        <w:rPr>
-          <w:rFonts w:asciiTheme="minorHAnsi" w:hAnsiTheme="minorHAnsi" w:cstheme="minorHAnsi"/>
-          <w:sz w:val="28"/>
-          <w:szCs w:val="28"/>
-        </w:rPr>
-        <w:t xml:space="preserve">, 8(9), 570–572. </w:t>
-      </w:r>
-      <w:hyperlink r:id="rId18" w:history="1">
+        <w:t xml:space="preserve">, S. C. (2019). Innovation strategies and health system guiding principles to address equity and sustainability in responsible innovation in health. International Journal of Health Policy and Management, 8(9), 570–572. </w:t>
+      </w:r>
+      <w:hyperlink r:id="rId17" w:history="1">
         <w:r>
           <w:rPr>
             <w:rStyle w:val="Hipervnculo"/>
@@ -6446,7 +5997,7 @@
             <w:sz w:val="28"/>
             <w:szCs w:val="28"/>
           </w:rPr>
-          <w:t>https://doi.org/10.15171/ijhpm.2019.50</w:t>
+          <w:t>https://www.ijhpm.com/article_3640.html</w:t>
         </w:r>
       </w:hyperlink>
     </w:p>
@@ -6479,7 +6030,7 @@
         </w:rPr>
         <w:t xml:space="preserve">Comisión de la Comunidad Andina. (2000). Decisión 486: Régimen común sobre propiedad industrial. </w:t>
       </w:r>
-      <w:hyperlink r:id="rId19" w:history="1">
+      <w:hyperlink r:id="rId18" w:history="1">
         <w:r>
           <w:rPr>
             <w:rStyle w:val="Hipervnculo"/>
@@ -6520,7 +6071,7 @@
         </w:rPr>
         <w:t xml:space="preserve">Congreso de la República de Colombia. (2010). Ley 1419 de 2010: Por la cual se establecen los lineamientos para el desarrollo de la telesalud en Colombia. </w:t>
       </w:r>
-      <w:hyperlink r:id="rId20" w:history="1">
+      <w:hyperlink r:id="rId19" w:history="1">
         <w:r>
           <w:rPr>
             <w:rStyle w:val="Hipervnculo"/>
@@ -6561,7 +6112,7 @@
         </w:rPr>
         <w:t xml:space="preserve">Congreso de la República de Colombia. (2015). Ley 1751 de 2015: Por medio de la cual se regula el derecho fundamental a la salud y se dictan otras disposiciones. </w:t>
       </w:r>
-      <w:hyperlink r:id="rId21" w:history="1">
+      <w:hyperlink r:id="rId20" w:history="1">
         <w:r>
           <w:rPr>
             <w:rStyle w:val="Hipervnculo"/>
@@ -6602,7 +6153,7 @@
         </w:rPr>
         <w:t xml:space="preserve">Congreso de la República de Colombia. (2024). Ley 2386 de 2024: Política nacional de investigación científica, desarrollo tecnológico, innovación y producción de la industria farmacéutica para la autonomía sanitaria. </w:t>
       </w:r>
-      <w:hyperlink r:id="rId22" w:history="1">
+      <w:hyperlink r:id="rId21" w:history="1">
         <w:r>
           <w:rPr>
             <w:rStyle w:val="Hipervnculo"/>
@@ -6641,9 +6192,10 @@
           <w:sz w:val="28"/>
           <w:szCs w:val="28"/>
         </w:rPr>
+        <w:lastRenderedPageBreak/>
         <w:t xml:space="preserve">Departamento Nacional de Planeación. (2021). CONPES 4069: Política nacional de ciencia, tecnología e innovación 2022–2031. </w:t>
       </w:r>
-      <w:hyperlink r:id="rId23" w:history="1">
+      <w:hyperlink r:id="rId22" w:history="1">
         <w:r>
           <w:rPr>
             <w:rStyle w:val="Hipervnculo"/>
@@ -6684,7 +6236,7 @@
         </w:rPr>
         <w:t xml:space="preserve">Departamento Nacional de Planeación. (2025). CONPES 4145: Lineamientos de política para el marco de inversión en I+D. </w:t>
       </w:r>
-      <w:hyperlink r:id="rId24" w:history="1">
+      <w:hyperlink r:id="rId23" w:history="1">
         <w:r>
           <w:rPr>
             <w:rStyle w:val="Hipervnculo"/>
@@ -6725,7 +6277,7 @@
         </w:rPr>
         <w:t xml:space="preserve">Equipo de Expertos en Ciencia y Tecnología. (2017). Innovación: Tipos y características fundamentales. Universidad Internacional de Valencia. </w:t>
       </w:r>
-      <w:hyperlink r:id="rId25" w:history="1">
+      <w:hyperlink r:id="rId24" w:history="1">
         <w:r>
           <w:rPr>
             <w:rStyle w:val="Hipervnculo"/>
@@ -6779,6 +6331,9 @@
       <w:r>
         <w:rPr>
           <w:rStyle w:val="Extranjerismo"/>
+          <w:rFonts w:asciiTheme="minorHAnsi" w:hAnsiTheme="minorHAnsi"/>
+          <w:sz w:val="28"/>
+          <w:szCs w:val="28"/>
         </w:rPr>
         <w:t>Advancing quadruple helix theory for health systems innovation</w:t>
       </w:r>
@@ -6793,6 +6348,9 @@
       <w:r>
         <w:rPr>
           <w:rStyle w:val="Extranjerismo"/>
+          <w:rFonts w:asciiTheme="minorHAnsi" w:hAnsiTheme="minorHAnsi"/>
+          <w:sz w:val="28"/>
+          <w:szCs w:val="28"/>
         </w:rPr>
         <w:t>Health Services Research</w:t>
       </w:r>
@@ -6802,9 +6360,17 @@
           <w:sz w:val="28"/>
           <w:szCs w:val="28"/>
         </w:rPr>
-        <w:t xml:space="preserve">, 25, 1346. </w:t>
-      </w:r>
-      <w:hyperlink r:id="rId26" w:history="1">
+        <w:t>, 25, 1346.</w:t>
+      </w:r>
+      <w:r>
+        <w:rPr>
+          <w:rFonts w:asciiTheme="minorHAnsi" w:hAnsiTheme="minorHAnsi" w:cstheme="minorHAnsi"/>
+          <w:sz w:val="28"/>
+          <w:szCs w:val="28"/>
+        </w:rPr>
+        <w:t xml:space="preserve"> </w:t>
+      </w:r>
+      <w:hyperlink r:id="rId25" w:history="1">
         <w:r>
           <w:rPr>
             <w:rStyle w:val="Hipervnculo"/>
@@ -6828,7 +6394,7 @@
       <w:pPr>
         <w:pStyle w:val="Titulosgenerales"/>
       </w:pPr>
-      <w:bookmarkStart w:id="20" w:name="_Toc222146509"/>
+      <w:bookmarkStart w:id="19" w:name="_Toc222816050"/>
       <w:r>
         <w:lastRenderedPageBreak/>
         <w:t>C</w:t>
@@ -6836,7 +6402,7 @@
       <w:r>
         <w:t>réditos</w:t>
       </w:r>
-      <w:bookmarkEnd w:id="20"/>
+      <w:bookmarkEnd w:id="19"/>
     </w:p>
     <w:tbl>
       <w:tblPr>
@@ -8113,8 +7679,8 @@
       </w:pPr>
     </w:p>
     <w:sectPr>
-      <w:headerReference w:type="default" r:id="rId27"/>
-      <w:footerReference w:type="default" r:id="rId28"/>
+      <w:headerReference w:type="default" r:id="rId26"/>
+      <w:footerReference w:type="default" r:id="rId27"/>
       <w:pgSz w:w="12240" w:h="15840"/>
       <w:pgMar w:top="1701" w:right="1134" w:bottom="1134" w:left="1134" w:header="709" w:footer="737" w:gutter="0"/>
       <w:pgNumType w:start="1"/>
@@ -13214,36 +12780,29 @@
 </file>
 
 <file path=customXml/item1.xml><?xml version="1.0" encoding="utf-8"?>
-<?mso-contentType ?>
-<FormTemplates xmlns="http://schemas.microsoft.com/sharepoint/v3/contenttype/forms">
-  <Display>DocumentLibraryForm</Display>
-  <Edit>DocumentLibraryForm</Edit>
-  <New>DocumentLibraryForm</New>
-</FormTemplates>
-</file>
-
-<file path=customXml/item2.xml><?xml version="1.0" encoding="utf-8"?>
-<ct:contentTypeSchema xmlns:ct="http://schemas.microsoft.com/office/2006/metadata/contentType" xmlns:ma="http://schemas.microsoft.com/office/2006/metadata/properties/metaAttributes" ct:_="" ma:_="" ma:contentTypeName="Documento" ma:contentTypeID="0x010100FC2B1768DD5A774EB396CCAB0DE361C1" ma:contentTypeVersion="12" ma:contentTypeDescription="Crear nuevo documento." ma:contentTypeScope="" ma:versionID="d4a546b22d2924edabf51241cf3422b8">
-  <xsd:schema xmlns:xsd="http://www.w3.org/2001/XMLSchema" xmlns:xs="http://www.w3.org/2001/XMLSchema" xmlns:p="http://schemas.microsoft.com/office/2006/metadata/properties" xmlns:ns2="a70d3c18-0869-45a1-9f75-4b4b8f0f32be" xmlns:ns3="adccf511-daff-4bcb-9072-914cedbf4c7e" targetNamespace="http://schemas.microsoft.com/office/2006/metadata/properties" ma:root="true" ma:fieldsID="e29002b2d9ca820e89c57fc59ec70c79" ns2:_="" ns3:_="">
-    <xsd:import namespace="a70d3c18-0869-45a1-9f75-4b4b8f0f32be"/>
-    <xsd:import namespace="adccf511-daff-4bcb-9072-914cedbf4c7e"/>
+<ct:contentTypeSchema xmlns:ct="http://schemas.microsoft.com/office/2006/metadata/contentType" xmlns:ma="http://schemas.microsoft.com/office/2006/metadata/properties/metaAttributes" ct:_="" ma:_="" ma:contentTypeName="Documento" ma:contentTypeID="0x0101006A81D6BD42E8DF4C91013959704817E1" ma:contentTypeVersion="14" ma:contentTypeDescription="Crear nuevo documento." ma:contentTypeScope="" ma:versionID="cd14e03e9fc6eb087109c39a3de1a2a7">
+  <xsd:schema xmlns:xsd="http://www.w3.org/2001/XMLSchema" xmlns:xs="http://www.w3.org/2001/XMLSchema" xmlns:p="http://schemas.microsoft.com/office/2006/metadata/properties" xmlns:ns2="13c90a0b-73bc-4dc0-be5f-28d77b615beb" xmlns:ns3="13c93bba-48ce-428c-bfe5-88b42c19b028" targetNamespace="http://schemas.microsoft.com/office/2006/metadata/properties" ma:root="true" ma:fieldsID="247ff0312e87511bd2ce05ea47f33022" ns2:_="" ns3:_="">
+    <xsd:import namespace="13c90a0b-73bc-4dc0-be5f-28d77b615beb"/>
+    <xsd:import namespace="13c93bba-48ce-428c-bfe5-88b42c19b028"/>
     <xsd:element name="properties">
       <xsd:complexType>
         <xsd:sequence>
           <xsd:element name="documentManagement">
             <xsd:complexType>
               <xsd:all>
-                <xsd:element ref="ns2:MediaServiceMetadata" minOccurs="0"/>
-                <xsd:element ref="ns2:MediaServiceFastMetadata" minOccurs="0"/>
-                <xsd:element ref="ns2:MediaServiceSearchProperties" minOccurs="0"/>
-                <xsd:element ref="ns2:MediaServiceDateTaken" minOccurs="0"/>
-                <xsd:element ref="ns2:MediaServiceGenerationTime" minOccurs="0"/>
-                <xsd:element ref="ns2:MediaServiceEventHashCode" minOccurs="0"/>
-                <xsd:element ref="ns2:MediaLengthInSeconds" minOccurs="0"/>
-                <xsd:element ref="ns2:lcf76f155ced4ddcb4097134ff3c332f" minOccurs="0"/>
-                <xsd:element ref="ns3:TaxCatchAll" minOccurs="0"/>
-                <xsd:element ref="ns2:MediaServiceOCR" minOccurs="0"/>
-                <xsd:element ref="ns2:MediaServiceBillingMetadata" minOccurs="0"/>
+                <xsd:element ref="ns2:SharedWithUsers" minOccurs="0"/>
+                <xsd:element ref="ns2:SharedWithDetails" minOccurs="0"/>
+                <xsd:element ref="ns3:MediaServiceMetadata" minOccurs="0"/>
+                <xsd:element ref="ns3:MediaServiceFastMetadata" minOccurs="0"/>
+                <xsd:element ref="ns3:MediaServiceSearchProperties" minOccurs="0"/>
+                <xsd:element ref="ns3:MediaServiceObjectDetectorVersions" minOccurs="0"/>
+                <xsd:element ref="ns3:MediaServiceDateTaken" minOccurs="0"/>
+                <xsd:element ref="ns3:MediaServiceGenerationTime" minOccurs="0"/>
+                <xsd:element ref="ns3:MediaServiceEventHashCode" minOccurs="0"/>
+                <xsd:element ref="ns3:MediaLengthInSeconds" minOccurs="0"/>
+                <xsd:element ref="ns3:lcf76f155ced4ddcb4097134ff3c332f" minOccurs="0"/>
+                <xsd:element ref="ns2:TaxCatchAll" minOccurs="0"/>
+                <xsd:element ref="ns3:MediaServiceOCR" minOccurs="0"/>
               </xsd:all>
             </xsd:complexType>
           </xsd:element>
@@ -13251,68 +12810,36 @@
       </xsd:complexType>
     </xsd:element>
   </xsd:schema>
-  <xsd:schema xmlns:xsd="http://www.w3.org/2001/XMLSchema" xmlns:xs="http://www.w3.org/2001/XMLSchema" xmlns:dms="http://schemas.microsoft.com/office/2006/documentManagement/types" xmlns:pc="http://schemas.microsoft.com/office/infopath/2007/PartnerControls" targetNamespace="a70d3c18-0869-45a1-9f75-4b4b8f0f32be" elementFormDefault="qualified">
+  <xsd:schema xmlns:xsd="http://www.w3.org/2001/XMLSchema" xmlns:xs="http://www.w3.org/2001/XMLSchema" xmlns:dms="http://schemas.microsoft.com/office/2006/documentManagement/types" xmlns:pc="http://schemas.microsoft.com/office/infopath/2007/PartnerControls" targetNamespace="13c90a0b-73bc-4dc0-be5f-28d77b615beb" elementFormDefault="qualified">
     <xsd:import namespace="http://schemas.microsoft.com/office/2006/documentManagement/types"/>
     <xsd:import namespace="http://schemas.microsoft.com/office/infopath/2007/PartnerControls"/>
-    <xsd:element name="MediaServiceMetadata" ma:index="8" nillable="true" ma:displayName="MediaServiceMetadata" ma:hidden="true" ma:internalName="MediaServiceMetadata" ma:readOnly="true">
-      <xsd:simpleType>
-        <xsd:restriction base="dms:Note"/>
-      </xsd:simpleType>
-    </xsd:element>
-    <xsd:element name="MediaServiceFastMetadata" ma:index="9" nillable="true" ma:displayName="MediaServiceFastMetadata" ma:hidden="true" ma:internalName="MediaServiceFastMetadata" ma:readOnly="true">
-      <xsd:simpleType>
-        <xsd:restriction base="dms:Note"/>
-      </xsd:simpleType>
-    </xsd:element>
-    <xsd:element name="MediaServiceSearchProperties" ma:index="10" nillable="true" ma:displayName="MediaServiceSearchProperties" ma:hidden="true" ma:internalName="MediaServiceSearchProperties" ma:readOnly="true">
-      <xsd:simpleType>
-        <xsd:restriction base="dms:Note"/>
-      </xsd:simpleType>
-    </xsd:element>
-    <xsd:element name="MediaServiceDateTaken" ma:index="11" nillable="true" ma:displayName="MediaServiceDateTaken" ma:hidden="true" ma:indexed="true" ma:internalName="MediaServiceDateTaken" ma:readOnly="true">
-      <xsd:simpleType>
-        <xsd:restriction base="dms:Text"/>
-      </xsd:simpleType>
-    </xsd:element>
-    <xsd:element name="MediaServiceGenerationTime" ma:index="12" nillable="true" ma:displayName="MediaServiceGenerationTime" ma:hidden="true" ma:internalName="MediaServiceGenerationTime" ma:readOnly="true">
-      <xsd:simpleType>
-        <xsd:restriction base="dms:Text"/>
-      </xsd:simpleType>
-    </xsd:element>
-    <xsd:element name="MediaServiceEventHashCode" ma:index="13" nillable="true" ma:displayName="MediaServiceEventHashCode" ma:hidden="true" ma:internalName="MediaServiceEventHashCode" ma:readOnly="true">
-      <xsd:simpleType>
-        <xsd:restriction base="dms:Text"/>
-      </xsd:simpleType>
-    </xsd:element>
-    <xsd:element name="MediaLengthInSeconds" ma:index="14" nillable="true" ma:displayName="MediaLengthInSeconds" ma:hidden="true" ma:internalName="MediaLengthInSeconds" ma:readOnly="true">
-      <xsd:simpleType>
-        <xsd:restriction base="dms:Unknown"/>
-      </xsd:simpleType>
-    </xsd:element>
-    <xsd:element name="lcf76f155ced4ddcb4097134ff3c332f" ma:index="16" nillable="true" ma:taxonomy="true" ma:internalName="lcf76f155ced4ddcb4097134ff3c332f" ma:taxonomyFieldName="MediaServiceImageTags" ma:displayName="Etiquetas de imagen" ma:readOnly="false" ma:fieldId="{5cf76f15-5ced-4ddc-b409-7134ff3c332f}" ma:taxonomyMulti="true" ma:sspId="d33c8c81-5745-4931-bcc4-c2aeafe86780" ma:termSetId="09814cd3-568e-fe90-9814-8d621ff8fb84" ma:anchorId="fba54fb3-c3e1-fe81-a776-ca4b69148c4d" ma:open="true" ma:isKeyword="false">
+    <xsd:element name="SharedWithUsers" ma:index="8" nillable="true" ma:displayName="Compartido con" ma:internalName="SharedWithUsers" ma:readOnly="true">
       <xsd:complexType>
-        <xsd:sequence>
-          <xsd:element ref="pc:Terms" minOccurs="0" maxOccurs="1"/>
-        </xsd:sequence>
+        <xsd:complexContent>
+          <xsd:extension base="dms:UserMulti">
+            <xsd:sequence>
+              <xsd:element name="UserInfo" minOccurs="0" maxOccurs="unbounded">
+                <xsd:complexType>
+                  <xsd:sequence>
+                    <xsd:element name="DisplayName" type="xsd:string" minOccurs="0"/>
+                    <xsd:element name="AccountId" type="dms:UserId" minOccurs="0" nillable="true"/>
+                    <xsd:element name="AccountType" type="xsd:string" minOccurs="0"/>
+                  </xsd:sequence>
+                </xsd:complexType>
+              </xsd:element>
+            </xsd:sequence>
+          </xsd:extension>
+        </xsd:complexContent>
       </xsd:complexType>
     </xsd:element>
-    <xsd:element name="MediaServiceOCR" ma:index="18" nillable="true" ma:displayName="Extracted Text" ma:internalName="MediaServiceOCR" ma:readOnly="true">
+    <xsd:element name="SharedWithDetails" ma:index="9" nillable="true" ma:displayName="Detalles de uso compartido" ma:internalName="SharedWithDetails" ma:readOnly="true">
       <xsd:simpleType>
         <xsd:restriction base="dms:Note">
           <xsd:maxLength value="255"/>
         </xsd:restriction>
       </xsd:simpleType>
     </xsd:element>
-    <xsd:element name="MediaServiceBillingMetadata" ma:index="19" nillable="true" ma:displayName="MediaServiceBillingMetadata" ma:hidden="true" ma:internalName="MediaServiceBillingMetadata" ma:readOnly="true">
-      <xsd:simpleType>
-        <xsd:restriction base="dms:Note"/>
-      </xsd:simpleType>
-    </xsd:element>
-  </xsd:schema>
-  <xsd:schema xmlns:xsd="http://www.w3.org/2001/XMLSchema" xmlns:xs="http://www.w3.org/2001/XMLSchema" xmlns:dms="http://schemas.microsoft.com/office/2006/documentManagement/types" xmlns:pc="http://schemas.microsoft.com/office/infopath/2007/PartnerControls" targetNamespace="adccf511-daff-4bcb-9072-914cedbf4c7e" elementFormDefault="qualified">
-    <xsd:import namespace="http://schemas.microsoft.com/office/2006/documentManagement/types"/>
-    <xsd:import namespace="http://schemas.microsoft.com/office/infopath/2007/PartnerControls"/>
-    <xsd:element name="TaxCatchAll" ma:index="17" nillable="true" ma:displayName="Taxonomy Catch All Column" ma:hidden="true" ma:list="{d55fdbc5-1632-489d-aeea-ba6fd7407963}" ma:internalName="TaxCatchAll" ma:showField="CatchAllData" ma:web="adccf511-daff-4bcb-9072-914cedbf4c7e">
+    <xsd:element name="TaxCatchAll" ma:index="20" nillable="true" ma:displayName="Taxonomy Catch All Column" ma:hidden="true" ma:list="{a42ca037-5d13-4729-aeec-4237f141d2d6}" ma:internalName="TaxCatchAll" ma:showField="CatchAllData" ma:web="13c90a0b-73bc-4dc0-be5f-28d77b615beb">
       <xsd:complexType>
         <xsd:complexContent>
           <xsd:extension base="dms:MultiChoiceLookup">
@@ -13322,6 +12849,64 @@
           </xsd:extension>
         </xsd:complexContent>
       </xsd:complexType>
+    </xsd:element>
+  </xsd:schema>
+  <xsd:schema xmlns:xsd="http://www.w3.org/2001/XMLSchema" xmlns:xs="http://www.w3.org/2001/XMLSchema" xmlns:dms="http://schemas.microsoft.com/office/2006/documentManagement/types" xmlns:pc="http://schemas.microsoft.com/office/infopath/2007/PartnerControls" targetNamespace="13c93bba-48ce-428c-bfe5-88b42c19b028" elementFormDefault="qualified">
+    <xsd:import namespace="http://schemas.microsoft.com/office/2006/documentManagement/types"/>
+    <xsd:import namespace="http://schemas.microsoft.com/office/infopath/2007/PartnerControls"/>
+    <xsd:element name="MediaServiceMetadata" ma:index="10" nillable="true" ma:displayName="MediaServiceMetadata" ma:hidden="true" ma:internalName="MediaServiceMetadata" ma:readOnly="true">
+      <xsd:simpleType>
+        <xsd:restriction base="dms:Note"/>
+      </xsd:simpleType>
+    </xsd:element>
+    <xsd:element name="MediaServiceFastMetadata" ma:index="11" nillable="true" ma:displayName="MediaServiceFastMetadata" ma:hidden="true" ma:internalName="MediaServiceFastMetadata" ma:readOnly="true">
+      <xsd:simpleType>
+        <xsd:restriction base="dms:Note"/>
+      </xsd:simpleType>
+    </xsd:element>
+    <xsd:element name="MediaServiceSearchProperties" ma:index="12" nillable="true" ma:displayName="MediaServiceSearchProperties" ma:hidden="true" ma:internalName="MediaServiceSearchProperties" ma:readOnly="true">
+      <xsd:simpleType>
+        <xsd:restriction base="dms:Note"/>
+      </xsd:simpleType>
+    </xsd:element>
+    <xsd:element name="MediaServiceObjectDetectorVersions" ma:index="13" nillable="true" ma:displayName="MediaServiceObjectDetectorVersions" ma:hidden="true" ma:indexed="true" ma:internalName="MediaServiceObjectDetectorVersions" ma:readOnly="true">
+      <xsd:simpleType>
+        <xsd:restriction base="dms:Text"/>
+      </xsd:simpleType>
+    </xsd:element>
+    <xsd:element name="MediaServiceDateTaken" ma:index="14" nillable="true" ma:displayName="MediaServiceDateTaken" ma:hidden="true" ma:indexed="true" ma:internalName="MediaServiceDateTaken" ma:readOnly="true">
+      <xsd:simpleType>
+        <xsd:restriction base="dms:Text"/>
+      </xsd:simpleType>
+    </xsd:element>
+    <xsd:element name="MediaServiceGenerationTime" ma:index="15" nillable="true" ma:displayName="MediaServiceGenerationTime" ma:hidden="true" ma:internalName="MediaServiceGenerationTime" ma:readOnly="true">
+      <xsd:simpleType>
+        <xsd:restriction base="dms:Text"/>
+      </xsd:simpleType>
+    </xsd:element>
+    <xsd:element name="MediaServiceEventHashCode" ma:index="16" nillable="true" ma:displayName="MediaServiceEventHashCode" ma:hidden="true" ma:internalName="MediaServiceEventHashCode" ma:readOnly="true">
+      <xsd:simpleType>
+        <xsd:restriction base="dms:Text"/>
+      </xsd:simpleType>
+    </xsd:element>
+    <xsd:element name="MediaLengthInSeconds" ma:index="17" nillable="true" ma:displayName="MediaLengthInSeconds" ma:hidden="true" ma:internalName="MediaLengthInSeconds" ma:readOnly="true">
+      <xsd:simpleType>
+        <xsd:restriction base="dms:Unknown"/>
+      </xsd:simpleType>
+    </xsd:element>
+    <xsd:element name="lcf76f155ced4ddcb4097134ff3c332f" ma:index="19" nillable="true" ma:taxonomy="true" ma:internalName="lcf76f155ced4ddcb4097134ff3c332f" ma:taxonomyFieldName="MediaServiceImageTags" ma:displayName="Etiquetas de imagen" ma:readOnly="false" ma:fieldId="{5cf76f15-5ced-4ddc-b409-7134ff3c332f}" ma:taxonomyMulti="true" ma:sspId="d33c8c81-5745-4931-bcc4-c2aeafe86780" ma:termSetId="09814cd3-568e-fe90-9814-8d621ff8fb84" ma:anchorId="fba54fb3-c3e1-fe81-a776-ca4b69148c4d" ma:open="true" ma:isKeyword="false">
+      <xsd:complexType>
+        <xsd:sequence>
+          <xsd:element ref="pc:Terms" minOccurs="0" maxOccurs="1"/>
+        </xsd:sequence>
+      </xsd:complexType>
+    </xsd:element>
+    <xsd:element name="MediaServiceOCR" ma:index="21" nillable="true" ma:displayName="Extracted Text" ma:internalName="MediaServiceOCR" ma:readOnly="true">
+      <xsd:simpleType>
+        <xsd:restriction base="dms:Note">
+          <xsd:maxLength value="255"/>
+        </xsd:restriction>
+      </xsd:simpleType>
     </xsd:element>
   </xsd:schema>
   <xsd:schema xmlns="http://schemas.openxmlformats.org/package/2006/metadata/core-properties" xmlns:xsd="http://www.w3.org/2001/XMLSchema" xmlns:xsi="http://www.w3.org/2001/XMLSchema-instance" xmlns:dc="http://purl.org/dc/elements/1.1/" xmlns:dcterms="http://purl.org/dc/terms/" xmlns:odoc="http://schemas.microsoft.com/internal/obd" targetNamespace="http://schemas.openxmlformats.org/package/2006/metadata/core-properties" elementFormDefault="qualified" attributeFormDefault="unqualified" blockDefault="#all">
@@ -13423,22 +13008,35 @@
 </ct:contentTypeSchema>
 </file>
 
-<file path=customXml/item3.xml><?xml version="1.0" encoding="utf-8"?>
-<b:Sources xmlns:b="http://schemas.openxmlformats.org/officeDocument/2006/bibliography" xmlns="http://schemas.openxmlformats.org/officeDocument/2006/bibliography" SelectedStyle="\APASixthEditionOfficeOnline.xsl" StyleName="APA" Version="6"/>
+<file path=customXml/item2.xml><?xml version="1.0" encoding="utf-8"?>
+<?mso-contentType ?>
+<FormTemplates xmlns="http://schemas.microsoft.com/sharepoint/v3/contenttype/forms">
+  <Display>DocumentLibraryForm</Display>
+  <Edit>DocumentLibraryForm</Edit>
+  <New>DocumentLibraryForm</New>
+</FormTemplates>
 </file>
 
-<file path=customXml/item4.xml><?xml version="1.0" encoding="utf-8"?>
+<file path=customXml/item3.xml><?xml version="1.0" encoding="utf-8"?>
 <p:properties xmlns:p="http://schemas.microsoft.com/office/2006/metadata/properties" xmlns:xsi="http://www.w3.org/2001/XMLSchema-instance" xmlns:pc="http://schemas.microsoft.com/office/infopath/2007/PartnerControls">
   <documentManagement>
-    <TaxCatchAll xmlns="adccf511-daff-4bcb-9072-914cedbf4c7e" xsi:nil="true"/>
-    <lcf76f155ced4ddcb4097134ff3c332f xmlns="a70d3c18-0869-45a1-9f75-4b4b8f0f32be">
+    <TaxCatchAll xmlns="13c90a0b-73bc-4dc0-be5f-28d77b615beb" xsi:nil="true"/>
+    <lcf76f155ced4ddcb4097134ff3c332f xmlns="13c93bba-48ce-428c-bfe5-88b42c19b028">
       <Terms xmlns="http://schemas.microsoft.com/office/infopath/2007/PartnerControls"/>
     </lcf76f155ced4ddcb4097134ff3c332f>
   </documentManagement>
 </p:properties>
 </file>
 
+<file path=customXml/item4.xml><?xml version="1.0" encoding="utf-8"?>
+<b:Sources xmlns:b="http://schemas.openxmlformats.org/officeDocument/2006/bibliography" xmlns="http://schemas.openxmlformats.org/officeDocument/2006/bibliography" SelectedStyle="\APASixthEditionOfficeOnline.xsl" StyleName="APA" Version="6"/>
+</file>
+
 <file path=customXml/itemProps1.xml><?xml version="1.0" encoding="utf-8"?>
+<ds:datastoreItem xmlns:ds="http://schemas.openxmlformats.org/officeDocument/2006/customXml" ds:itemID="{D2A68F69-CC01-4C13-B6CB-7251E60B25A0}"/>
+</file>
+
+<file path=customXml/itemProps2.xml><?xml version="1.0" encoding="utf-8"?>
 <ds:datastoreItem xmlns:ds="http://schemas.openxmlformats.org/officeDocument/2006/customXml" ds:itemID="{81CBDEC1-3B00-44ED-AD36-0268077980BA}">
   <ds:schemaRefs>
     <ds:schemaRef ds:uri="http://schemas.microsoft.com/sharepoint/v3/contenttype/forms"/>
@@ -13446,34 +13044,7 @@
 </ds:datastoreItem>
 </file>
 
-<file path=customXml/itemProps2.xml><?xml version="1.0" encoding="utf-8"?>
-<ds:datastoreItem xmlns:ds="http://schemas.openxmlformats.org/officeDocument/2006/customXml" ds:itemID="{996434B9-CC1E-4468-A086-AA07C2AF1350}">
-  <ds:schemaRefs>
-    <ds:schemaRef ds:uri="http://schemas.microsoft.com/office/2006/metadata/contentType"/>
-    <ds:schemaRef ds:uri="http://schemas.microsoft.com/office/2006/metadata/properties/metaAttributes"/>
-    <ds:schemaRef ds:uri="http://www.w3.org/2001/XMLSchema"/>
-    <ds:schemaRef ds:uri="http://schemas.microsoft.com/office/2006/metadata/properties"/>
-    <ds:schemaRef ds:uri="a70d3c18-0869-45a1-9f75-4b4b8f0f32be"/>
-    <ds:schemaRef ds:uri="adccf511-daff-4bcb-9072-914cedbf4c7e"/>
-    <ds:schemaRef ds:uri="http://schemas.microsoft.com/office/2006/documentManagement/types"/>
-    <ds:schemaRef ds:uri="http://schemas.microsoft.com/office/infopath/2007/PartnerControls"/>
-    <ds:schemaRef ds:uri="http://schemas.openxmlformats.org/package/2006/metadata/core-properties"/>
-    <ds:schemaRef ds:uri="http://purl.org/dc/elements/1.1/"/>
-    <ds:schemaRef ds:uri="http://purl.org/dc/terms/"/>
-    <ds:schemaRef ds:uri="http://schemas.microsoft.com/internal/obd"/>
-  </ds:schemaRefs>
-</ds:datastoreItem>
-</file>
-
 <file path=customXml/itemProps3.xml><?xml version="1.0" encoding="utf-8"?>
-<ds:datastoreItem xmlns:ds="http://schemas.openxmlformats.org/officeDocument/2006/customXml" ds:itemID="{E8AB44A3-7C62-4BD2-82ED-8ABC209970FA}">
-  <ds:schemaRefs>
-    <ds:schemaRef ds:uri="http://schemas.openxmlformats.org/officeDocument/2006/bibliography"/>
-  </ds:schemaRefs>
-</ds:datastoreItem>
-</file>
-
-<file path=customXml/itemProps4.xml><?xml version="1.0" encoding="utf-8"?>
 <ds:datastoreItem xmlns:ds="http://schemas.openxmlformats.org/officeDocument/2006/customXml" ds:itemID="{1145D752-ACC1-45E1-AB53-0C756F67FC7F}">
   <ds:schemaRefs>
     <ds:schemaRef ds:uri="http://schemas.microsoft.com/office/2006/metadata/properties"/>
@@ -13482,4 +13053,12 @@
     <ds:schemaRef ds:uri="a70d3c18-0869-45a1-9f75-4b4b8f0f32be"/>
   </ds:schemaRefs>
 </ds:datastoreItem>
+</file>
+
+<file path=customXml/itemProps4.xml><?xml version="1.0" encoding="utf-8"?>
+<ds:datastoreItem xmlns:ds="http://schemas.openxmlformats.org/officeDocument/2006/customXml" ds:itemID="{E8AB44A3-7C62-4BD2-82ED-8ABC209970FA}">
+  <ds:schemaRefs>
+    <ds:schemaRef ds:uri="http://schemas.openxmlformats.org/officeDocument/2006/bibliography"/>
+  </ds:schemaRefs>
+</ds:datastoreItem>
 </file>
</xml_diff>